<commit_message>
Final project 4 write up
</commit_message>
<xml_diff>
--- a/project4/Project4Writeup.docx
+++ b/project4/Project4Writeup.docx
@@ -76,176 +76,179 @@
         </w:rPr>
         <w:t xml:space="preserve">. The results of the experiment showed that the all models performed best on the Car Evaluation and Image Segmentation data sets, while performing poorly but better than random on the Abalone data set. When comparing pruned and unpruned models, the unpruned models performed better equally or better across the board. However, the pruned models were able to reduce the size of the model by more than 50% in most cases with within an increase of error rate of around 3% or less. </w:t>
       </w:r>
+    </w:p>
+    <w:p>
+      <w:pPr>
+        <w:pStyle w:val="Heading1"/>
+        <w:contextualSpacing/>
+      </w:pPr>
+      <w:r>
+        <w:t>Problem</w:t>
+      </w:r>
+    </w:p>
+    <w:p>
+      <w:r>
+        <w:t xml:space="preserve">The problem being investigated in this experiment is how well the ID3 decision tree building algorithm performs on three different data sets </w:t>
+      </w:r>
+      <w:r>
+        <w:t xml:space="preserve">when </w:t>
+      </w:r>
+      <w:r>
+        <w:t xml:space="preserve">compared to a decision tree built using ID3 and pruned using Reduced Error Pruning. The three data sets used are the Abalone, </w:t>
+      </w:r>
+      <w:r>
+        <w:rPr>
+          <w:rFonts w:cstheme="minorHAnsi"/>
+        </w:rPr>
+        <w:t>Car Evaluation</w:t>
+      </w:r>
+      <w:r>
+        <w:rPr>
+          <w:rFonts w:cstheme="minorHAnsi"/>
+        </w:rPr>
+        <w:t>, and Image Segmentation</w:t>
+      </w:r>
+      <w:r>
+        <w:t xml:space="preserve"> data sets from </w:t>
+      </w:r>
+      <w:r>
+        <w:t>UC Irvine Machine Learning Repository</w:t>
+      </w:r>
+      <w:r>
+        <w:t xml:space="preserve">. </w:t>
+      </w:r>
+    </w:p>
+    <w:p>
+      <w:r>
+        <w:t xml:space="preserve">For this experiment, I hypothesize that the ID3 algorithm will build models that perform well on all three data sets. </w:t>
+      </w:r>
+      <w:r>
+        <w:t xml:space="preserve">I expect ID3 to </w:t>
+      </w:r>
+      <w:r>
+        <w:t>perform</w:t>
+      </w:r>
+      <w:r>
+        <w:t xml:space="preserve"> best on the Car Evaluation data set, and perform the worst on the Abalone dataset. The Car Evaluation data set has the smallest number of both fea</w:t>
+      </w:r>
+      <w:r>
+        <w:t xml:space="preserve">tures and classes with all features being categorical features. This should provide the decision tree with fewer total options and make it easier to spit the tree to a point where the majority class for the decisions made is very close to the true distribution. The </w:t>
+      </w:r>
+      <w:proofErr w:type="spellStart"/>
+      <w:r>
+        <w:t>Ablone</w:t>
+      </w:r>
+      <w:proofErr w:type="spellEnd"/>
+      <w:r>
+        <w:t xml:space="preserve"> dataset on the other hand has eight features and twenty-nine different possible classes. This will make it difficult for the decision tree to get to a point where the majority label for the data is correct most of the time. </w:t>
+      </w:r>
+    </w:p>
+    <w:p>
+      <w:r>
+        <w:t xml:space="preserve">When comparing the pruned decision tree to the performance of the unpruned trees, I hypothesize that the pruned trees for the Car Evaluation and Image segmentation will do better than the unpruned trees for either data set. For the Abalone data set, I expect the unpruned tree to outperform the pruned decision tree. </w:t>
+      </w:r>
+    </w:p>
+    <w:p>
+      <w:r>
+        <w:t xml:space="preserve">The Car Evaluation data set, and Image Segmentation data sets will split the decision trees </w:t>
+      </w:r>
+      <w:proofErr w:type="gramStart"/>
+      <w:r>
+        <w:t>well</w:t>
+      </w:r>
+      <w:proofErr w:type="gramEnd"/>
+      <w:r>
+        <w:t xml:space="preserve"> but I believe will be prone to overfitting. The pruning process I believe will help generalize these models and help them to perform better on the test sets. For the Abalone data set, the number of possible classes is very large and as a result I believe that the pruning of the tree will miss important decisions that separate classes that might be very similar. </w:t>
+      </w:r>
+    </w:p>
+    <w:p>
+      <w:pPr>
+        <w:pStyle w:val="Heading1"/>
+        <w:contextualSpacing/>
+      </w:pPr>
+      <w:r>
+        <w:lastRenderedPageBreak/>
+        <w:t>Algorithm Implementation</w:t>
+      </w:r>
+    </w:p>
+    <w:p>
+      <w:pPr>
+        <w:pStyle w:val="Heading2"/>
+      </w:pPr>
+      <w:r>
+        <w:t>ID3</w:t>
+      </w:r>
+    </w:p>
+    <w:p>
+      <w:r>
+        <w:t xml:space="preserve">Iterative </w:t>
+      </w:r>
+      <w:proofErr w:type="spellStart"/>
+      <w:r>
+        <w:t>Dichotomiser</w:t>
+      </w:r>
+      <w:proofErr w:type="spellEnd"/>
+      <w:r>
+        <w:t xml:space="preserve"> 3</w:t>
+      </w:r>
+      <w:r>
+        <w:t xml:space="preserve"> (ID3) is an algorithm for building decision trees, originally developed by J.R. </w:t>
+      </w:r>
+      <w:proofErr w:type="gramStart"/>
+      <w:r>
+        <w:t>Quinlan[</w:t>
+      </w:r>
+      <w:proofErr w:type="gramEnd"/>
+      <w:r>
+        <w:t xml:space="preserve">1]. When build a decision tree, the goal is to build a tree that correctly classifies the training data, can generalize to perform well on the test data, and is the simple model. ID3 has been found to generally create simple decision trees, but is not guaranteed to produce the simplest decision tree possible [1]. </w:t>
+      </w:r>
+    </w:p>
+    <w:p>
+      <w:r>
+        <w:t xml:space="preserve">ID3 works by constructing a tree, where each node in the tree is a feature in the data points and the data is then separated into subtrees based on the possible feature values or domain for that feature in the training set. Once an attribute has been used to partition the data, the attribute is no longer used in any subtrees to partition the data. </w:t>
+      </w:r>
+    </w:p>
+    <w:p>
+      <w:r>
+        <w:t xml:space="preserve">Once there are either no more features the split the data on, or the data that has been split is homogeneous, subtree creates the class label that will result from that portioning of the data. The class label that is used for a leaf node is the majority class label for the training data that is partitioned into that subtree. </w:t>
+      </w:r>
+    </w:p>
+    <w:p>
+      <w:r>
+        <w:t xml:space="preserve">An important aspect of ID3 is the criteria with which an attribute is selected to partition the data. </w:t>
+      </w:r>
+      <w:r>
+        <w:t>This criterion</w:t>
+      </w:r>
+      <w:r>
+        <w:t xml:space="preserve"> specifies why one attribute is selected to spit the data over another attribute. </w:t>
+      </w:r>
+      <w:r>
+        <w:t>This criterion</w:t>
+      </w:r>
+      <w:r>
+        <w:t xml:space="preserve"> </w:t>
+      </w:r>
+      <w:r>
+        <w:t xml:space="preserve">helps to create simple tree verses a complex tree [1]. ID3 originally used a “seat-of-the-pants evaluation function” but later adopted an information based approach that was suggested by Peter </w:t>
+      </w:r>
+      <w:proofErr w:type="spellStart"/>
+      <w:r>
+        <w:t>Gacs</w:t>
+      </w:r>
+      <w:proofErr w:type="spellEnd"/>
+      <w:r>
+        <w:t xml:space="preserve"> which is based on information gain [1].  </w:t>
+      </w:r>
+    </w:p>
+    <w:p>
+      <w:r>
+        <w:t>This implementation of ID3 uses the information gain</w:t>
+      </w:r>
       <w:bookmarkStart w:id="0" w:name="_GoBack"/>
       <w:bookmarkEnd w:id="0"/>
-    </w:p>
-    <w:p>
-      <w:pPr>
-        <w:pStyle w:val="Heading1"/>
-        <w:contextualSpacing/>
-      </w:pPr>
-      <w:r>
-        <w:t>Problem</w:t>
-      </w:r>
-    </w:p>
-    <w:p>
-      <w:r>
-        <w:t xml:space="preserve">The problem being investigated in this experiment is how well the ID3 decision tree building algorithm performs on three different data sets </w:t>
-      </w:r>
-      <w:r>
-        <w:t xml:space="preserve">when </w:t>
-      </w:r>
-      <w:r>
-        <w:t xml:space="preserve">compared to a decision tree built using ID3 and pruned using Reduced Error Pruning. The three data sets used are the Abalone, </w:t>
-      </w:r>
-      <w:r>
-        <w:rPr>
-          <w:rFonts w:cstheme="minorHAnsi"/>
-        </w:rPr>
-        <w:t>Car Evaluation</w:t>
-      </w:r>
-      <w:r>
-        <w:rPr>
-          <w:rFonts w:cstheme="minorHAnsi"/>
-        </w:rPr>
-        <w:t>, and Image Segmentation</w:t>
-      </w:r>
-      <w:r>
-        <w:t xml:space="preserve"> data sets from </w:t>
-      </w:r>
-      <w:r>
-        <w:t>UC Irvine Machine Learning Repository</w:t>
-      </w:r>
-      <w:r>
-        <w:t xml:space="preserve">. </w:t>
-      </w:r>
-    </w:p>
-    <w:p>
-      <w:r>
-        <w:t xml:space="preserve">For this experiment, I hypothesize that the ID3 algorithm will build models that perform well on all three data sets. </w:t>
-      </w:r>
-      <w:r>
-        <w:t xml:space="preserve">I expect ID3 to </w:t>
-      </w:r>
-      <w:r>
-        <w:t>perform</w:t>
-      </w:r>
-      <w:r>
-        <w:t xml:space="preserve"> best on the Car Evaluation data set, and perform the worst on the Abalone dataset. The Car Evaluation data set has the smallest number of both fea</w:t>
-      </w:r>
-      <w:r>
-        <w:t xml:space="preserve">tures and classes with all features being categorical features. This should provide the decision tree with fewer total options and make it easier to spit the tree to a point where the majority class for the decisions made is very close to the true distribution. The </w:t>
-      </w:r>
-      <w:proofErr w:type="spellStart"/>
-      <w:r>
-        <w:t>Ablone</w:t>
-      </w:r>
-      <w:proofErr w:type="spellEnd"/>
-      <w:r>
-        <w:t xml:space="preserve"> dataset on the other hand has eight features and twenty-nine different possible classes. This will make it difficult for the decision tree to get to a point where the majority label for the data is correct most of the time. </w:t>
-      </w:r>
-    </w:p>
-    <w:p>
-      <w:r>
-        <w:t xml:space="preserve">When comparing the pruned decision tree to the performance of the unpruned trees, I hypothesize that the pruned trees for the Car Evaluation and Image segmentation will do better than the unpruned trees for either data set. For the Abalone data set, I expect the unpruned tree to outperform the pruned decision tree. </w:t>
-      </w:r>
-    </w:p>
-    <w:p>
-      <w:r>
-        <w:t xml:space="preserve">The Car Evaluation data set, and Image Segmentation data sets will split the decision trees </w:t>
-      </w:r>
-      <w:proofErr w:type="gramStart"/>
-      <w:r>
-        <w:t>well</w:t>
-      </w:r>
-      <w:proofErr w:type="gramEnd"/>
-      <w:r>
-        <w:t xml:space="preserve"> but I believe will be prone to overfitting. The pruning process I believe will help generalize these models and help them to perform better on the test sets. For the Abalone data set, the number of possible classes is very large and as a result I believe that the pruning of the tree will miss important decisions that separate classes that might be very similar. </w:t>
-      </w:r>
-    </w:p>
-    <w:p>
-      <w:pPr>
-        <w:pStyle w:val="Heading1"/>
-        <w:contextualSpacing/>
-      </w:pPr>
-      <w:r>
-        <w:lastRenderedPageBreak/>
-        <w:t>Algorithm Implementation</w:t>
-      </w:r>
-    </w:p>
-    <w:p>
-      <w:pPr>
-        <w:pStyle w:val="Heading2"/>
-      </w:pPr>
-      <w:r>
-        <w:t>ID3</w:t>
-      </w:r>
-    </w:p>
-    <w:p>
-      <w:r>
-        <w:t xml:space="preserve">Iterative </w:t>
-      </w:r>
-      <w:proofErr w:type="spellStart"/>
-      <w:r>
-        <w:t>Dichotomiser</w:t>
-      </w:r>
-      <w:proofErr w:type="spellEnd"/>
-      <w:r>
-        <w:t xml:space="preserve"> 3</w:t>
-      </w:r>
-      <w:r>
-        <w:t xml:space="preserve"> (ID3) is an algorithm for building decision trees, originally developed by J.R. </w:t>
-      </w:r>
-      <w:proofErr w:type="gramStart"/>
-      <w:r>
-        <w:t>Quinlan[</w:t>
-      </w:r>
-      <w:proofErr w:type="gramEnd"/>
-      <w:r>
-        <w:t xml:space="preserve">1]. When build a decision tree, the goal is to build a tree that correctly classifies the training data, can generalize to perform well on the test data, and is the simple model. ID3 has been found to generally create simple decision trees, but is not guaranteed to produce the simplest decision tree possible [1]. </w:t>
-      </w:r>
-    </w:p>
-    <w:p>
-      <w:r>
-        <w:t xml:space="preserve">ID3 works by constructing a tree, where each node in the tree is a feature in the data points and the data is then separated into subtrees based on the possible feature values or domain for that feature in the training set. Once an attribute has been used to partition the data, the attribute is no longer used in any subtrees to partition the data. </w:t>
-      </w:r>
-    </w:p>
-    <w:p>
-      <w:r>
-        <w:t xml:space="preserve">Once there are either no more features the split the data on, or the data that has been split is homogeneous, subtree creates the class label that will result from that portioning of the data. The class label that is used for a leaf node is the majority class label for the training data that is partitioned into that subtree. </w:t>
-      </w:r>
-    </w:p>
-    <w:p>
-      <w:r>
-        <w:t xml:space="preserve">An important aspect of ID3 is the criteria with which an attribute is selected to partition the data. </w:t>
-      </w:r>
-      <w:r>
-        <w:t>This criterion</w:t>
-      </w:r>
-      <w:r>
-        <w:t xml:space="preserve"> specifies why one attribute is selected to spit the data over another attribute. </w:t>
-      </w:r>
-      <w:r>
-        <w:t>This criterion</w:t>
-      </w:r>
-      <w:r>
-        <w:t xml:space="preserve"> </w:t>
-      </w:r>
-      <w:r>
-        <w:t xml:space="preserve">helps to create simple tree verses a complex tree [1]. ID3 originally used a “seat-of-the-pants evaluation function” but later adopted an information based approach that was suggested by Peter </w:t>
-      </w:r>
-      <w:proofErr w:type="spellStart"/>
-      <w:r>
-        <w:t>Gacs</w:t>
-      </w:r>
-      <w:proofErr w:type="spellEnd"/>
-      <w:r>
-        <w:t xml:space="preserve"> which is based on information gain [1].  </w:t>
-      </w:r>
-    </w:p>
-    <w:p>
-      <w:r>
-        <w:t xml:space="preserve">This implementation of ID3 uses the information gain-ratio to describe the amount of information that is gained by partitioning the data based on a given attribute of the data. The attribute that is selected is attribute that provides the largest information gain. This being the case, this turns ID3 into a greedy search for attributes that provide the largest information gain on a given partition of data with a given set of available attributes. </w:t>
+      <w:r>
+        <w:t xml:space="preserve"> to describe the amount of information that is gained by partitioning the data based on a given attribute of the data. The attribute that is selected is attribute that provides the largest information gain. This being the case, this turns ID3 into a greedy search for attributes that provide the largest information gain on a given partition of data with a given set of available attributes. </w:t>
       </w:r>
     </w:p>
     <w:p>
@@ -1281,13 +1284,7 @@
                     <w:rPr>
                       <w:rFonts w:ascii="Cambria Math" w:eastAsiaTheme="minorEastAsia" w:hAnsi="Cambria Math"/>
                     </w:rPr>
-                    <m:t>pi</m:t>
-                  </m:r>
-                  <m:r>
-                    <w:rPr>
-                      <w:rFonts w:ascii="Cambria Math" w:eastAsiaTheme="minorEastAsia" w:hAnsi="Cambria Math"/>
-                    </w:rPr>
-                    <m:t>,1</m:t>
+                    <m:t>pi,1</m:t>
                   </m:r>
                 </m:sub>
               </m:sSub>
@@ -1319,13 +1316,7 @@
                     <w:rPr>
                       <w:rFonts w:ascii="Cambria Math" w:eastAsiaTheme="minorEastAsia" w:hAnsi="Cambria Math"/>
                     </w:rPr>
-                    <m:t>pi</m:t>
-                  </m:r>
-                  <m:r>
-                    <w:rPr>
-                      <w:rFonts w:ascii="Cambria Math" w:eastAsiaTheme="minorEastAsia" w:hAnsi="Cambria Math"/>
-                    </w:rPr>
-                    <m:t>,k</m:t>
+                    <m:t>pi,k</m:t>
                   </m:r>
                 </m:sub>
               </m:sSub>
@@ -3873,528 +3864,6 @@
 </w:styles>
 </file>
 
-<file path=word/glossary/document.xml><?xml version="1.0" encoding="utf-8"?>
-<w:glossaryDocument xmlns:wpc="http://schemas.microsoft.com/office/word/2010/wordprocessingCanvas" xmlns:cx="http://schemas.microsoft.com/office/drawing/2014/chartex" xmlns:cx1="http://schemas.microsoft.com/office/drawing/2015/9/8/chartex" xmlns:cx2="http://schemas.microsoft.com/office/drawing/2015/10/21/chartex" xmlns:cx3="http://schemas.microsoft.com/office/drawing/2016/5/9/chartex" xmlns:cx4="http://schemas.microsoft.com/office/drawing/2016/5/10/chartex" xmlns:cx5="http://schemas.microsoft.com/office/drawing/2016/5/11/chartex" xmlns:cx6="http://schemas.microsoft.com/office/drawing/2016/5/12/chartex" xmlns:cx7="http://schemas.microsoft.com/office/drawing/2016/5/13/chartex" xmlns:cx8="http://schemas.microsoft.com/office/drawing/2016/5/14/chartex" xmlns:mc="http://schemas.openxmlformats.org/markup-compatibility/2006" xmlns:aink="http://schemas.microsoft.com/office/drawing/2016/ink" xmlns:am3d="http://schemas.microsoft.com/office/drawing/2017/model3d" xmlns:o="urn:schemas-microsoft-com:office:office" xmlns:r="http://schemas.openxmlformats.org/officeDocument/2006/relationships" xmlns:m="http://schemas.openxmlformats.org/officeDocument/2006/math" xmlns:v="urn:schemas-microsoft-com:vml" xmlns:wp14="http://schemas.microsoft.com/office/word/2010/wordprocessingDrawing" xmlns:wp="http://schemas.openxmlformats.org/drawingml/2006/wordprocessingDrawing" xmlns:w10="urn:schemas-microsoft-com:office:word" xmlns:w="http://schemas.openxmlformats.org/wordprocessingml/2006/main" xmlns:w14="http://schemas.microsoft.com/office/word/2010/wordml" xmlns:w15="http://schemas.microsoft.com/office/word/2012/wordml" xmlns:w16cid="http://schemas.microsoft.com/office/word/2016/wordml/cid" xmlns:w16se="http://schemas.microsoft.com/office/word/2015/wordml/symex" xmlns:wpg="http://schemas.microsoft.com/office/word/2010/wordprocessingGroup" xmlns:wpi="http://schemas.microsoft.com/office/word/2010/wordprocessingInk" xmlns:wne="http://schemas.microsoft.com/office/word/2006/wordml" xmlns:wps="http://schemas.microsoft.com/office/word/2010/wordprocessingShape" mc:Ignorable="w14 w15 w16se w16cid wp14"/>
-</file>
-
-<file path=word/glossary/fontTable.xml><?xml version="1.0" encoding="utf-8"?>
-<w:fonts xmlns:mc="http://schemas.openxmlformats.org/markup-compatibility/2006" xmlns:r="http://schemas.openxmlformats.org/officeDocument/2006/relationships" xmlns:w="http://schemas.openxmlformats.org/wordprocessingml/2006/main" xmlns:w14="http://schemas.microsoft.com/office/word/2010/wordml" xmlns:w15="http://schemas.microsoft.com/office/word/2012/wordml" xmlns:w16cid="http://schemas.microsoft.com/office/word/2016/wordml/cid" xmlns:w16se="http://schemas.microsoft.com/office/word/2015/wordml/symex" mc:Ignorable="w14 w15 w16se w16cid">
-  <w:font w:name="Times New Roman">
-    <w:panose1 w:val="02020603050405020304"/>
-    <w:charset w:val="00"/>
-    <w:family w:val="roman"/>
-    <w:pitch w:val="variable"/>
-    <w:sig w:usb0="E0002AFF" w:usb1="C0007843" w:usb2="00000009" w:usb3="00000000" w:csb0="000001FF" w:csb1="00000000"/>
-  </w:font>
-  <w:font w:name="Calibri">
-    <w:panose1 w:val="020F0502020204030204"/>
-    <w:charset w:val="00"/>
-    <w:family w:val="swiss"/>
-    <w:pitch w:val="variable"/>
-    <w:sig w:usb0="E0002AFF" w:usb1="4000ACFF" w:usb2="00000001" w:usb3="00000000" w:csb0="000001FF" w:csb1="00000000"/>
-  </w:font>
-  <w:font w:name="Calibri Light">
-    <w:panose1 w:val="020F0302020204030204"/>
-    <w:charset w:val="00"/>
-    <w:family w:val="swiss"/>
-    <w:pitch w:val="variable"/>
-    <w:sig w:usb0="A0002AEF" w:usb1="4000207B" w:usb2="00000000" w:usb3="00000000" w:csb0="000001FF" w:csb1="00000000"/>
-  </w:font>
-  <w:font w:name="Cambria Math">
-    <w:panose1 w:val="02040503050406030204"/>
-    <w:charset w:val="00"/>
-    <w:family w:val="roman"/>
-    <w:pitch w:val="variable"/>
-    <w:sig w:usb0="E00002FF" w:usb1="420024FF" w:usb2="00000000" w:usb3="00000000" w:csb0="0000019F" w:csb1="00000000"/>
-  </w:font>
-</w:fonts>
-</file>
-
-<file path=word/glossary/settings.xml><?xml version="1.0" encoding="utf-8"?>
-<w:settings xmlns:mc="http://schemas.openxmlformats.org/markup-compatibility/2006" xmlns:o="urn:schemas-microsoft-com:office:office" xmlns:r="http://schemas.openxmlformats.org/officeDocument/2006/relationships" xmlns:m="http://schemas.openxmlformats.org/officeDocument/2006/math" xmlns:v="urn:schemas-microsoft-com:vml" xmlns:w10="urn:schemas-microsoft-com:office:word" xmlns:w="http://schemas.openxmlformats.org/wordprocessingml/2006/main" xmlns:w14="http://schemas.microsoft.com/office/word/2010/wordml" xmlns:w15="http://schemas.microsoft.com/office/word/2012/wordml" xmlns:w16cid="http://schemas.microsoft.com/office/word/2016/wordml/cid" xmlns:w16se="http://schemas.microsoft.com/office/word/2015/wordml/symex" xmlns:sl="http://schemas.openxmlformats.org/schemaLibrary/2006/main" mc:Ignorable="w14 w15 w16se w16cid">
-  <w:view w:val="normal"/>
-  <w:defaultTabStop w:val="720"/>
-  <w:characterSpacingControl w:val="doNotCompress"/>
-  <w:compat>
-    <w:useFELayout/>
-    <w:compatSetting w:name="compatibilityMode" w:uri="http://schemas.microsoft.com/office/word" w:val="15"/>
-    <w:compatSetting w:name="overrideTableStyleFontSizeAndJustification" w:uri="http://schemas.microsoft.com/office/word" w:val="1"/>
-    <w:compatSetting w:name="enableOpenTypeFeatures" w:uri="http://schemas.microsoft.com/office/word" w:val="1"/>
-    <w:compatSetting w:name="doNotFlipMirrorIndents" w:uri="http://schemas.microsoft.com/office/word" w:val="1"/>
-    <w:compatSetting w:name="differentiateMultirowTableHeaders" w:uri="http://schemas.microsoft.com/office/word" w:val="1"/>
-    <w:compatSetting w:name="useWord2013TrackBottomHyphenation" w:uri="http://schemas.microsoft.com/office/word" w:val="1"/>
-  </w:compat>
-  <w:rsids>
-    <w:rsidRoot w:val="002972A2"/>
-    <w:rsid w:val="002972A2"/>
-    <w:rsid w:val="00FD5027"/>
-  </w:rsids>
-  <m:mathPr>
-    <m:mathFont m:val="Cambria Math"/>
-    <m:brkBin m:val="before"/>
-    <m:brkBinSub m:val="--"/>
-    <m:smallFrac m:val="0"/>
-    <m:dispDef/>
-    <m:lMargin m:val="0"/>
-    <m:rMargin m:val="0"/>
-    <m:defJc m:val="centerGroup"/>
-    <m:wrapIndent m:val="1440"/>
-    <m:intLim m:val="subSup"/>
-    <m:naryLim m:val="undOvr"/>
-  </m:mathPr>
-  <w:themeFontLang w:val="en-US"/>
-  <w:clrSchemeMapping w:bg1="light1" w:t1="dark1" w:bg2="light2" w:t2="dark2" w:accent1="accent1" w:accent2="accent2" w:accent3="accent3" w:accent4="accent4" w:accent5="accent5" w:accent6="accent6" w:hyperlink="hyperlink" w:followedHyperlink="followedHyperlink"/>
-  <w:decimalSymbol w:val="."/>
-  <w:listSeparator w:val=","/>
-  <w15:chartTrackingRefBased/>
-</w:settings>
-</file>
-
-<file path=word/glossary/styles.xml><?xml version="1.0" encoding="utf-8"?>
-<w:styles xmlns:mc="http://schemas.openxmlformats.org/markup-compatibility/2006" xmlns:r="http://schemas.openxmlformats.org/officeDocument/2006/relationships" xmlns:w="http://schemas.openxmlformats.org/wordprocessingml/2006/main" xmlns:w14="http://schemas.microsoft.com/office/word/2010/wordml" xmlns:w15="http://schemas.microsoft.com/office/word/2012/wordml" xmlns:w16cid="http://schemas.microsoft.com/office/word/2016/wordml/cid" xmlns:w16se="http://schemas.microsoft.com/office/word/2015/wordml/symex" mc:Ignorable="w14 w15 w16se w16cid">
-  <w:docDefaults>
-    <w:rPrDefault>
-      <w:rPr>
-        <w:rFonts w:asciiTheme="minorHAnsi" w:eastAsiaTheme="minorEastAsia" w:hAnsiTheme="minorHAnsi" w:cstheme="minorBidi"/>
-        <w:sz w:val="22"/>
-        <w:szCs w:val="22"/>
-        <w:lang w:val="en-US" w:eastAsia="en-US" w:bidi="ar-SA"/>
-      </w:rPr>
-    </w:rPrDefault>
-    <w:pPrDefault>
-      <w:pPr>
-        <w:spacing w:after="160" w:line="259" w:lineRule="auto"/>
-      </w:pPr>
-    </w:pPrDefault>
-  </w:docDefaults>
-  <w:latentStyles w:defLockedState="0" w:defUIPriority="99" w:defSemiHidden="0" w:defUnhideWhenUsed="0" w:defQFormat="0" w:count="375">
-    <w:lsdException w:name="Normal" w:uiPriority="0" w:qFormat="1"/>
-    <w:lsdException w:name="heading 1" w:uiPriority="9" w:qFormat="1"/>
-    <w:lsdException w:name="heading 2" w:semiHidden="1" w:uiPriority="9" w:unhideWhenUsed="1" w:qFormat="1"/>
-    <w:lsdException w:name="heading 3" w:semiHidden="1" w:uiPriority="9" w:unhideWhenUsed="1" w:qFormat="1"/>
-    <w:lsdException w:name="heading 4" w:semiHidden="1" w:uiPriority="9" w:unhideWhenUsed="1" w:qFormat="1"/>
-    <w:lsdException w:name="heading 5" w:semiHidden="1" w:uiPriority="9" w:unhideWhenUsed="1" w:qFormat="1"/>
-    <w:lsdException w:name="heading 6" w:semiHidden="1" w:uiPriority="9" w:unhideWhenUsed="1" w:qFormat="1"/>
-    <w:lsdException w:name="heading 7" w:semiHidden="1" w:uiPriority="9" w:unhideWhenUsed="1" w:qFormat="1"/>
-    <w:lsdException w:name="heading 8" w:semiHidden="1" w:uiPriority="9" w:unhideWhenUsed="1" w:qFormat="1"/>
-    <w:lsdException w:name="heading 9" w:semiHidden="1" w:uiPriority="9" w:unhideWhenUsed="1" w:qFormat="1"/>
-    <w:lsdException w:name="index 1" w:semiHidden="1" w:unhideWhenUsed="1"/>
-    <w:lsdException w:name="index 2" w:semiHidden="1" w:unhideWhenUsed="1"/>
-    <w:lsdException w:name="index 3" w:semiHidden="1" w:unhideWhenUsed="1"/>
-    <w:lsdException w:name="index 4" w:semiHidden="1" w:unhideWhenUsed="1"/>
-    <w:lsdException w:name="index 5" w:semiHidden="1" w:unhideWhenUsed="1"/>
-    <w:lsdException w:name="index 6" w:semiHidden="1" w:unhideWhenUsed="1"/>
-    <w:lsdException w:name="index 7" w:semiHidden="1" w:unhideWhenUsed="1"/>
-    <w:lsdException w:name="index 8" w:semiHidden="1" w:unhideWhenUsed="1"/>
-    <w:lsdException w:name="index 9" w:semiHidden="1" w:unhideWhenUsed="1"/>
-    <w:lsdException w:name="toc 1" w:semiHidden="1" w:uiPriority="39" w:unhideWhenUsed="1"/>
-    <w:lsdException w:name="toc 2" w:semiHidden="1" w:uiPriority="39" w:unhideWhenUsed="1"/>
-    <w:lsdException w:name="toc 3" w:semiHidden="1" w:uiPriority="39" w:unhideWhenUsed="1"/>
-    <w:lsdException w:name="toc 4" w:semiHidden="1" w:uiPriority="39" w:unhideWhenUsed="1"/>
-    <w:lsdException w:name="toc 5" w:semiHidden="1" w:uiPriority="39" w:unhideWhenUsed="1"/>
-    <w:lsdException w:name="toc 6" w:semiHidden="1" w:uiPriority="39" w:unhideWhenUsed="1"/>
-    <w:lsdException w:name="toc 7" w:semiHidden="1" w:uiPriority="39" w:unhideWhenUsed="1"/>
-    <w:lsdException w:name="toc 8" w:semiHidden="1" w:uiPriority="39" w:unhideWhenUsed="1"/>
-    <w:lsdException w:name="toc 9" w:semiHidden="1" w:uiPriority="39" w:unhideWhenUsed="1"/>
-    <w:lsdException w:name="Normal Indent" w:semiHidden="1" w:unhideWhenUsed="1"/>
-    <w:lsdException w:name="footnote text" w:semiHidden="1" w:unhideWhenUsed="1"/>
-    <w:lsdException w:name="annotation text" w:semiHidden="1" w:unhideWhenUsed="1"/>
-    <w:lsdException w:name="header" w:semiHidden="1" w:unhideWhenUsed="1"/>
-    <w:lsdException w:name="footer" w:semiHidden="1" w:unhideWhenUsed="1"/>
-    <w:lsdException w:name="index heading" w:semiHidden="1" w:unhideWhenUsed="1"/>
-    <w:lsdException w:name="caption" w:semiHidden="1" w:uiPriority="35" w:unhideWhenUsed="1" w:qFormat="1"/>
-    <w:lsdException w:name="table of figures" w:semiHidden="1" w:unhideWhenUsed="1"/>
-    <w:lsdException w:name="envelope address" w:semiHidden="1" w:unhideWhenUsed="1"/>
-    <w:lsdException w:name="envelope return" w:semiHidden="1" w:unhideWhenUsed="1"/>
-    <w:lsdException w:name="footnote reference" w:semiHidden="1" w:unhideWhenUsed="1"/>
-    <w:lsdException w:name="annotation reference" w:semiHidden="1" w:unhideWhenUsed="1"/>
-    <w:lsdException w:name="line number" w:semiHidden="1" w:unhideWhenUsed="1"/>
-    <w:lsdException w:name="page number" w:semiHidden="1" w:unhideWhenUsed="1"/>
-    <w:lsdException w:name="endnote reference" w:semiHidden="1" w:unhideWhenUsed="1"/>
-    <w:lsdException w:name="endnote text" w:semiHidden="1" w:unhideWhenUsed="1"/>
-    <w:lsdException w:name="table of authorities" w:semiHidden="1" w:unhideWhenUsed="1"/>
-    <w:lsdException w:name="macro" w:semiHidden="1" w:unhideWhenUsed="1"/>
-    <w:lsdException w:name="toa heading" w:semiHidden="1" w:unhideWhenUsed="1"/>
-    <w:lsdException w:name="List" w:semiHidden="1" w:unhideWhenUsed="1"/>
-    <w:lsdException w:name="List Bullet" w:semiHidden="1" w:unhideWhenUsed="1"/>
-    <w:lsdException w:name="List Number" w:semiHidden="1" w:unhideWhenUsed="1"/>
-    <w:lsdException w:name="List 2" w:semiHidden="1" w:unhideWhenUsed="1"/>
-    <w:lsdException w:name="List 3" w:semiHidden="1" w:unhideWhenUsed="1"/>
-    <w:lsdException w:name="List 4" w:semiHidden="1" w:unhideWhenUsed="1"/>
-    <w:lsdException w:name="List 5" w:semiHidden="1" w:unhideWhenUsed="1"/>
-    <w:lsdException w:name="List Bullet 2" w:semiHidden="1" w:unhideWhenUsed="1"/>
-    <w:lsdException w:name="List Bullet 3" w:semiHidden="1" w:unhideWhenUsed="1"/>
-    <w:lsdException w:name="List Bullet 4" w:semiHidden="1" w:unhideWhenUsed="1"/>
-    <w:lsdException w:name="List Bullet 5" w:semiHidden="1" w:unhideWhenUsed="1"/>
-    <w:lsdException w:name="List Number 2" w:semiHidden="1" w:unhideWhenUsed="1"/>
-    <w:lsdException w:name="List Number 3" w:semiHidden="1" w:unhideWhenUsed="1"/>
-    <w:lsdException w:name="List Number 4" w:semiHidden="1" w:unhideWhenUsed="1"/>
-    <w:lsdException w:name="List Number 5" w:semiHidden="1" w:unhideWhenUsed="1"/>
-    <w:lsdException w:name="Title" w:uiPriority="10" w:qFormat="1"/>
-    <w:lsdException w:name="Closing" w:semiHidden="1" w:unhideWhenUsed="1"/>
-    <w:lsdException w:name="Signature" w:semiHidden="1" w:unhideWhenUsed="1"/>
-    <w:lsdException w:name="Default Paragraph Font" w:semiHidden="1" w:uiPriority="1" w:unhideWhenUsed="1"/>
-    <w:lsdException w:name="Body Text" w:semiHidden="1" w:unhideWhenUsed="1"/>
-    <w:lsdException w:name="Body Text Indent" w:semiHidden="1" w:unhideWhenUsed="1"/>
-    <w:lsdException w:name="List Continue" w:semiHidden="1" w:unhideWhenUsed="1"/>
-    <w:lsdException w:name="List Continue 2" w:semiHidden="1" w:unhideWhenUsed="1"/>
-    <w:lsdException w:name="List Continue 3" w:semiHidden="1" w:unhideWhenUsed="1"/>
-    <w:lsdException w:name="List Continue 4" w:semiHidden="1" w:unhideWhenUsed="1"/>
-    <w:lsdException w:name="List Continue 5" w:semiHidden="1" w:unhideWhenUsed="1"/>
-    <w:lsdException w:name="Message Header" w:semiHidden="1" w:unhideWhenUsed="1"/>
-    <w:lsdException w:name="Subtitle" w:uiPriority="11" w:qFormat="1"/>
-    <w:lsdException w:name="Salutation" w:semiHidden="1" w:unhideWhenUsed="1"/>
-    <w:lsdException w:name="Date" w:semiHidden="1" w:unhideWhenUsed="1"/>
-    <w:lsdException w:name="Body Text First Indent" w:semiHidden="1" w:unhideWhenUsed="1"/>
-    <w:lsdException w:name="Body Text First Indent 2" w:semiHidden="1" w:unhideWhenUsed="1"/>
-    <w:lsdException w:name="Note Heading" w:semiHidden="1" w:unhideWhenUsed="1"/>
-    <w:lsdException w:name="Body Text 2" w:semiHidden="1" w:unhideWhenUsed="1"/>
-    <w:lsdException w:name="Body Text 3" w:semiHidden="1" w:unhideWhenUsed="1"/>
-    <w:lsdException w:name="Body Text Indent 2" w:semiHidden="1" w:unhideWhenUsed="1"/>
-    <w:lsdException w:name="Body Text Indent 3" w:semiHidden="1" w:unhideWhenUsed="1"/>
-    <w:lsdException w:name="Block Text" w:semiHidden="1" w:unhideWhenUsed="1"/>
-    <w:lsdException w:name="Hyperlink" w:semiHidden="1" w:unhideWhenUsed="1"/>
-    <w:lsdException w:name="FollowedHyperlink" w:semiHidden="1" w:unhideWhenUsed="1"/>
-    <w:lsdException w:name="Strong" w:uiPriority="22" w:qFormat="1"/>
-    <w:lsdException w:name="Emphasis" w:uiPriority="20" w:qFormat="1"/>
-    <w:lsdException w:name="Document Map" w:semiHidden="1" w:unhideWhenUsed="1"/>
-    <w:lsdException w:name="Plain Text" w:semiHidden="1" w:unhideWhenUsed="1"/>
-    <w:lsdException w:name="E-mail Signature" w:semiHidden="1" w:unhideWhenUsed="1"/>
-    <w:lsdException w:name="HTML Top of Form" w:semiHidden="1" w:unhideWhenUsed="1"/>
-    <w:lsdException w:name="HTML Bottom of Form" w:semiHidden="1" w:unhideWhenUsed="1"/>
-    <w:lsdException w:name="Normal (Web)" w:semiHidden="1" w:unhideWhenUsed="1"/>
-    <w:lsdException w:name="HTML Acronym" w:semiHidden="1" w:unhideWhenUsed="1"/>
-    <w:lsdException w:name="HTML Address" w:semiHidden="1" w:unhideWhenUsed="1"/>
-    <w:lsdException w:name="HTML Cite" w:semiHidden="1" w:unhideWhenUsed="1"/>
-    <w:lsdException w:name="HTML Code" w:semiHidden="1" w:unhideWhenUsed="1"/>
-    <w:lsdException w:name="HTML Definition" w:semiHidden="1" w:unhideWhenUsed="1"/>
-    <w:lsdException w:name="HTML Keyboard" w:semiHidden="1" w:unhideWhenUsed="1"/>
-    <w:lsdException w:name="HTML Preformatted" w:semiHidden="1" w:unhideWhenUsed="1"/>
-    <w:lsdException w:name="HTML Sample" w:semiHidden="1" w:unhideWhenUsed="1"/>
-    <w:lsdException w:name="HTML Typewriter" w:semiHidden="1" w:unhideWhenUsed="1"/>
-    <w:lsdException w:name="HTML Variable" w:semiHidden="1" w:unhideWhenUsed="1"/>
-    <w:lsdException w:name="Normal Table" w:semiHidden="1" w:unhideWhenUsed="1"/>
-    <w:lsdException w:name="annotation subject" w:semiHidden="1" w:unhideWhenUsed="1"/>
-    <w:lsdException w:name="No List" w:semiHidden="1" w:unhideWhenUsed="1"/>
-    <w:lsdException w:name="Outline List 1" w:semiHidden="1" w:unhideWhenUsed="1"/>
-    <w:lsdException w:name="Outline List 2" w:semiHidden="1" w:unhideWhenUsed="1"/>
-    <w:lsdException w:name="Outline List 3" w:semiHidden="1" w:unhideWhenUsed="1"/>
-    <w:lsdException w:name="Table Simple 1" w:semiHidden="1" w:unhideWhenUsed="1"/>
-    <w:lsdException w:name="Table Simple 2" w:semiHidden="1" w:unhideWhenUsed="1"/>
-    <w:lsdException w:name="Table Simple 3" w:semiHidden="1" w:unhideWhenUsed="1"/>
-    <w:lsdException w:name="Table Classic 1" w:semiHidden="1" w:unhideWhenUsed="1"/>
-    <w:lsdException w:name="Table Classic 2" w:semiHidden="1" w:unhideWhenUsed="1"/>
-    <w:lsdException w:name="Table Classic 3" w:semiHidden="1" w:unhideWhenUsed="1"/>
-    <w:lsdException w:name="Table Classic 4" w:semiHidden="1" w:unhideWhenUsed="1"/>
-    <w:lsdException w:name="Table Colorful 1" w:semiHidden="1" w:unhideWhenUsed="1"/>
-    <w:lsdException w:name="Table Colorful 2" w:semiHidden="1" w:unhideWhenUsed="1"/>
-    <w:lsdException w:name="Table Colorful 3" w:semiHidden="1" w:unhideWhenUsed="1"/>
-    <w:lsdException w:name="Table Columns 1" w:semiHidden="1" w:unhideWhenUsed="1"/>
-    <w:lsdException w:name="Table Columns 2" w:semiHidden="1" w:unhideWhenUsed="1"/>
-    <w:lsdException w:name="Table Columns 3" w:semiHidden="1" w:unhideWhenUsed="1"/>
-    <w:lsdException w:name="Table Columns 4" w:semiHidden="1" w:unhideWhenUsed="1"/>
-    <w:lsdException w:name="Table Columns 5" w:semiHidden="1" w:unhideWhenUsed="1"/>
-    <w:lsdException w:name="Table Grid 1" w:semiHidden="1" w:unhideWhenUsed="1"/>
-    <w:lsdException w:name="Table Grid 2" w:semiHidden="1" w:unhideWhenUsed="1"/>
-    <w:lsdException w:name="Table Grid 3" w:semiHidden="1" w:unhideWhenUsed="1"/>
-    <w:lsdException w:name="Table Grid 4" w:semiHidden="1" w:unhideWhenUsed="1"/>
-    <w:lsdException w:name="Table Grid 5" w:semiHidden="1" w:unhideWhenUsed="1"/>
-    <w:lsdException w:name="Table Grid 6" w:semiHidden="1" w:unhideWhenUsed="1"/>
-    <w:lsdException w:name="Table Grid 7" w:semiHidden="1" w:unhideWhenUsed="1"/>
-    <w:lsdException w:name="Table Grid 8" w:semiHidden="1" w:unhideWhenUsed="1"/>
-    <w:lsdException w:name="Table List 1" w:semiHidden="1" w:unhideWhenUsed="1"/>
-    <w:lsdException w:name="Table List 2" w:semiHidden="1" w:unhideWhenUsed="1"/>
-    <w:lsdException w:name="Table List 3" w:semiHidden="1" w:unhideWhenUsed="1"/>
-    <w:lsdException w:name="Table List 4" w:semiHidden="1" w:unhideWhenUsed="1"/>
-    <w:lsdException w:name="Table List 5" w:semiHidden="1" w:unhideWhenUsed="1"/>
-    <w:lsdException w:name="Table List 6" w:semiHidden="1" w:unhideWhenUsed="1"/>
-    <w:lsdException w:name="Table List 7" w:semiHidden="1" w:unhideWhenUsed="1"/>
-    <w:lsdException w:name="Table List 8" w:semiHidden="1" w:unhideWhenUsed="1"/>
-    <w:lsdException w:name="Table 3D effects 1" w:semiHidden="1" w:unhideWhenUsed="1"/>
-    <w:lsdException w:name="Table 3D effects 2" w:semiHidden="1" w:unhideWhenUsed="1"/>
-    <w:lsdException w:name="Table 3D effects 3" w:semiHidden="1" w:unhideWhenUsed="1"/>
-    <w:lsdException w:name="Table Contemporary" w:semiHidden="1" w:unhideWhenUsed="1"/>
-    <w:lsdException w:name="Table Elegant" w:semiHidden="1" w:unhideWhenUsed="1"/>
-    <w:lsdException w:name="Table Professional" w:semiHidden="1" w:unhideWhenUsed="1"/>
-    <w:lsdException w:name="Table Subtle 1" w:semiHidden="1" w:unhideWhenUsed="1"/>
-    <w:lsdException w:name="Table Subtle 2" w:semiHidden="1" w:unhideWhenUsed="1"/>
-    <w:lsdException w:name="Table Web 1" w:semiHidden="1" w:unhideWhenUsed="1"/>
-    <w:lsdException w:name="Table Web 2" w:semiHidden="1" w:unhideWhenUsed="1"/>
-    <w:lsdException w:name="Table Web 3" w:semiHidden="1" w:unhideWhenUsed="1"/>
-    <w:lsdException w:name="Balloon Text" w:semiHidden="1" w:unhideWhenUsed="1"/>
-    <w:lsdException w:name="Table Grid" w:uiPriority="39"/>
-    <w:lsdException w:name="Table Theme" w:semiHidden="1" w:unhideWhenUsed="1"/>
-    <w:lsdException w:name="Placeholder Text" w:semiHidden="1"/>
-    <w:lsdException w:name="No Spacing" w:uiPriority="1" w:qFormat="1"/>
-    <w:lsdException w:name="Light Shading" w:uiPriority="60"/>
-    <w:lsdException w:name="Light List" w:uiPriority="61"/>
-    <w:lsdException w:name="Light Grid" w:uiPriority="62"/>
-    <w:lsdException w:name="Medium Shading 1" w:uiPriority="63"/>
-    <w:lsdException w:name="Medium Shading 2" w:uiPriority="64"/>
-    <w:lsdException w:name="Medium List 1" w:uiPriority="65"/>
-    <w:lsdException w:name="Medium List 2" w:uiPriority="66"/>
-    <w:lsdException w:name="Medium Grid 1" w:uiPriority="67"/>
-    <w:lsdException w:name="Medium Grid 2" w:uiPriority="68"/>
-    <w:lsdException w:name="Medium Grid 3" w:uiPriority="69"/>
-    <w:lsdException w:name="Dark List" w:uiPriority="70"/>
-    <w:lsdException w:name="Colorful Shading" w:uiPriority="71"/>
-    <w:lsdException w:name="Colorful List" w:uiPriority="72"/>
-    <w:lsdException w:name="Colorful Grid" w:uiPriority="73"/>
-    <w:lsdException w:name="Light Shading Accent 1" w:uiPriority="60"/>
-    <w:lsdException w:name="Light List Accent 1" w:uiPriority="61"/>
-    <w:lsdException w:name="Light Grid Accent 1" w:uiPriority="62"/>
-    <w:lsdException w:name="Medium Shading 1 Accent 1" w:uiPriority="63"/>
-    <w:lsdException w:name="Medium Shading 2 Accent 1" w:uiPriority="64"/>
-    <w:lsdException w:name="Medium List 1 Accent 1" w:uiPriority="65"/>
-    <w:lsdException w:name="Revision" w:semiHidden="1"/>
-    <w:lsdException w:name="List Paragraph" w:uiPriority="34" w:qFormat="1"/>
-    <w:lsdException w:name="Quote" w:uiPriority="29" w:qFormat="1"/>
-    <w:lsdException w:name="Intense Quote" w:uiPriority="30" w:qFormat="1"/>
-    <w:lsdException w:name="Medium List 2 Accent 1" w:uiPriority="66"/>
-    <w:lsdException w:name="Medium Grid 1 Accent 1" w:uiPriority="67"/>
-    <w:lsdException w:name="Medium Grid 2 Accent 1" w:uiPriority="68"/>
-    <w:lsdException w:name="Medium Grid 3 Accent 1" w:uiPriority="69"/>
-    <w:lsdException w:name="Dark List Accent 1" w:uiPriority="70"/>
-    <w:lsdException w:name="Colorful Shading Accent 1" w:uiPriority="71"/>
-    <w:lsdException w:name="Colorful List Accent 1" w:uiPriority="72"/>
-    <w:lsdException w:name="Colorful Grid Accent 1" w:uiPriority="73"/>
-    <w:lsdException w:name="Light Shading Accent 2" w:uiPriority="60"/>
-    <w:lsdException w:name="Light List Accent 2" w:uiPriority="61"/>
-    <w:lsdException w:name="Light Grid Accent 2" w:uiPriority="62"/>
-    <w:lsdException w:name="Medium Shading 1 Accent 2" w:uiPriority="63"/>
-    <w:lsdException w:name="Medium Shading 2 Accent 2" w:uiPriority="64"/>
-    <w:lsdException w:name="Medium List 1 Accent 2" w:uiPriority="65"/>
-    <w:lsdException w:name="Medium List 2 Accent 2" w:uiPriority="66"/>
-    <w:lsdException w:name="Medium Grid 1 Accent 2" w:uiPriority="67"/>
-    <w:lsdException w:name="Medium Grid 2 Accent 2" w:uiPriority="68"/>
-    <w:lsdException w:name="Medium Grid 3 Accent 2" w:uiPriority="69"/>
-    <w:lsdException w:name="Dark List Accent 2" w:uiPriority="70"/>
-    <w:lsdException w:name="Colorful Shading Accent 2" w:uiPriority="71"/>
-    <w:lsdException w:name="Colorful List Accent 2" w:uiPriority="72"/>
-    <w:lsdException w:name="Colorful Grid Accent 2" w:uiPriority="73"/>
-    <w:lsdException w:name="Light Shading Accent 3" w:uiPriority="60"/>
-    <w:lsdException w:name="Light List Accent 3" w:uiPriority="61"/>
-    <w:lsdException w:name="Light Grid Accent 3" w:uiPriority="62"/>
-    <w:lsdException w:name="Medium Shading 1 Accent 3" w:uiPriority="63"/>
-    <w:lsdException w:name="Medium Shading 2 Accent 3" w:uiPriority="64"/>
-    <w:lsdException w:name="Medium List 1 Accent 3" w:uiPriority="65"/>
-    <w:lsdException w:name="Medium List 2 Accent 3" w:uiPriority="66"/>
-    <w:lsdException w:name="Medium Grid 1 Accent 3" w:uiPriority="67"/>
-    <w:lsdException w:name="Medium Grid 2 Accent 3" w:uiPriority="68"/>
-    <w:lsdException w:name="Medium Grid 3 Accent 3" w:uiPriority="69"/>
-    <w:lsdException w:name="Dark List Accent 3" w:uiPriority="70"/>
-    <w:lsdException w:name="Colorful Shading Accent 3" w:uiPriority="71"/>
-    <w:lsdException w:name="Colorful List Accent 3" w:uiPriority="72"/>
-    <w:lsdException w:name="Colorful Grid Accent 3" w:uiPriority="73"/>
-    <w:lsdException w:name="Light Shading Accent 4" w:uiPriority="60"/>
-    <w:lsdException w:name="Light List Accent 4" w:uiPriority="61"/>
-    <w:lsdException w:name="Light Grid Accent 4" w:uiPriority="62"/>
-    <w:lsdException w:name="Medium Shading 1 Accent 4" w:uiPriority="63"/>
-    <w:lsdException w:name="Medium Shading 2 Accent 4" w:uiPriority="64"/>
-    <w:lsdException w:name="Medium List 1 Accent 4" w:uiPriority="65"/>
-    <w:lsdException w:name="Medium List 2 Accent 4" w:uiPriority="66"/>
-    <w:lsdException w:name="Medium Grid 1 Accent 4" w:uiPriority="67"/>
-    <w:lsdException w:name="Medium Grid 2 Accent 4" w:uiPriority="68"/>
-    <w:lsdException w:name="Medium Grid 3 Accent 4" w:uiPriority="69"/>
-    <w:lsdException w:name="Dark List Accent 4" w:uiPriority="70"/>
-    <w:lsdException w:name="Colorful Shading Accent 4" w:uiPriority="71"/>
-    <w:lsdException w:name="Colorful List Accent 4" w:uiPriority="72"/>
-    <w:lsdException w:name="Colorful Grid Accent 4" w:uiPriority="73"/>
-    <w:lsdException w:name="Light Shading Accent 5" w:uiPriority="60"/>
-    <w:lsdException w:name="Light List Accent 5" w:uiPriority="61"/>
-    <w:lsdException w:name="Light Grid Accent 5" w:uiPriority="62"/>
-    <w:lsdException w:name="Medium Shading 1 Accent 5" w:uiPriority="63"/>
-    <w:lsdException w:name="Medium Shading 2 Accent 5" w:uiPriority="64"/>
-    <w:lsdException w:name="Medium List 1 Accent 5" w:uiPriority="65"/>
-    <w:lsdException w:name="Medium List 2 Accent 5" w:uiPriority="66"/>
-    <w:lsdException w:name="Medium Grid 1 Accent 5" w:uiPriority="67"/>
-    <w:lsdException w:name="Medium Grid 2 Accent 5" w:uiPriority="68"/>
-    <w:lsdException w:name="Medium Grid 3 Accent 5" w:uiPriority="69"/>
-    <w:lsdException w:name="Dark List Accent 5" w:uiPriority="70"/>
-    <w:lsdException w:name="Colorful Shading Accent 5" w:uiPriority="71"/>
-    <w:lsdException w:name="Colorful List Accent 5" w:uiPriority="72"/>
-    <w:lsdException w:name="Colorful Grid Accent 5" w:uiPriority="73"/>
-    <w:lsdException w:name="Light Shading Accent 6" w:uiPriority="60"/>
-    <w:lsdException w:name="Light List Accent 6" w:uiPriority="61"/>
-    <w:lsdException w:name="Light Grid Accent 6" w:uiPriority="62"/>
-    <w:lsdException w:name="Medium Shading 1 Accent 6" w:uiPriority="63"/>
-    <w:lsdException w:name="Medium Shading 2 Accent 6" w:uiPriority="64"/>
-    <w:lsdException w:name="Medium List 1 Accent 6" w:uiPriority="65"/>
-    <w:lsdException w:name="Medium List 2 Accent 6" w:uiPriority="66"/>
-    <w:lsdException w:name="Medium Grid 1 Accent 6" w:uiPriority="67"/>
-    <w:lsdException w:name="Medium Grid 2 Accent 6" w:uiPriority="68"/>
-    <w:lsdException w:name="Medium Grid 3 Accent 6" w:uiPriority="69"/>
-    <w:lsdException w:name="Dark List Accent 6" w:uiPriority="70"/>
-    <w:lsdException w:name="Colorful Shading Accent 6" w:uiPriority="71"/>
-    <w:lsdException w:name="Colorful List Accent 6" w:uiPriority="72"/>
-    <w:lsdException w:name="Colorful Grid Accent 6" w:uiPriority="73"/>
-    <w:lsdException w:name="Subtle Emphasis" w:uiPriority="19" w:qFormat="1"/>
-    <w:lsdException w:name="Intense Emphasis" w:uiPriority="21" w:qFormat="1"/>
-    <w:lsdException w:name="Subtle Reference" w:uiPriority="31" w:qFormat="1"/>
-    <w:lsdException w:name="Intense Reference" w:uiPriority="32" w:qFormat="1"/>
-    <w:lsdException w:name="Book Title" w:uiPriority="33" w:qFormat="1"/>
-    <w:lsdException w:name="Bibliography" w:semiHidden="1" w:uiPriority="37" w:unhideWhenUsed="1"/>
-    <w:lsdException w:name="TOC Heading" w:semiHidden="1" w:uiPriority="39" w:unhideWhenUsed="1" w:qFormat="1"/>
-    <w:lsdException w:name="Plain Table 1" w:uiPriority="41"/>
-    <w:lsdException w:name="Plain Table 2" w:uiPriority="42"/>
-    <w:lsdException w:name="Plain Table 3" w:uiPriority="43"/>
-    <w:lsdException w:name="Plain Table 4" w:uiPriority="44"/>
-    <w:lsdException w:name="Plain Table 5" w:uiPriority="45"/>
-    <w:lsdException w:name="Grid Table Light" w:uiPriority="40"/>
-    <w:lsdException w:name="Grid Table 1 Light" w:uiPriority="46"/>
-    <w:lsdException w:name="Grid Table 2" w:uiPriority="47"/>
-    <w:lsdException w:name="Grid Table 3" w:uiPriority="48"/>
-    <w:lsdException w:name="Grid Table 4" w:uiPriority="49"/>
-    <w:lsdException w:name="Grid Table 5 Dark" w:uiPriority="50"/>
-    <w:lsdException w:name="Grid Table 6 Colorful" w:uiPriority="51"/>
-    <w:lsdException w:name="Grid Table 7 Colorful" w:uiPriority="52"/>
-    <w:lsdException w:name="Grid Table 1 Light Accent 1" w:uiPriority="46"/>
-    <w:lsdException w:name="Grid Table 2 Accent 1" w:uiPriority="47"/>
-    <w:lsdException w:name="Grid Table 3 Accent 1" w:uiPriority="48"/>
-    <w:lsdException w:name="Grid Table 4 Accent 1" w:uiPriority="49"/>
-    <w:lsdException w:name="Grid Table 5 Dark Accent 1" w:uiPriority="50"/>
-    <w:lsdException w:name="Grid Table 6 Colorful Accent 1" w:uiPriority="51"/>
-    <w:lsdException w:name="Grid Table 7 Colorful Accent 1" w:uiPriority="52"/>
-    <w:lsdException w:name="Grid Table 1 Light Accent 2" w:uiPriority="46"/>
-    <w:lsdException w:name="Grid Table 2 Accent 2" w:uiPriority="47"/>
-    <w:lsdException w:name="Grid Table 3 Accent 2" w:uiPriority="48"/>
-    <w:lsdException w:name="Grid Table 4 Accent 2" w:uiPriority="49"/>
-    <w:lsdException w:name="Grid Table 5 Dark Accent 2" w:uiPriority="50"/>
-    <w:lsdException w:name="Grid Table 6 Colorful Accent 2" w:uiPriority="51"/>
-    <w:lsdException w:name="Grid Table 7 Colorful Accent 2" w:uiPriority="52"/>
-    <w:lsdException w:name="Grid Table 1 Light Accent 3" w:uiPriority="46"/>
-    <w:lsdException w:name="Grid Table 2 Accent 3" w:uiPriority="47"/>
-    <w:lsdException w:name="Grid Table 3 Accent 3" w:uiPriority="48"/>
-    <w:lsdException w:name="Grid Table 4 Accent 3" w:uiPriority="49"/>
-    <w:lsdException w:name="Grid Table 5 Dark Accent 3" w:uiPriority="50"/>
-    <w:lsdException w:name="Grid Table 6 Colorful Accent 3" w:uiPriority="51"/>
-    <w:lsdException w:name="Grid Table 7 Colorful Accent 3" w:uiPriority="52"/>
-    <w:lsdException w:name="Grid Table 1 Light Accent 4" w:uiPriority="46"/>
-    <w:lsdException w:name="Grid Table 2 Accent 4" w:uiPriority="47"/>
-    <w:lsdException w:name="Grid Table 3 Accent 4" w:uiPriority="48"/>
-    <w:lsdException w:name="Grid Table 4 Accent 4" w:uiPriority="49"/>
-    <w:lsdException w:name="Grid Table 5 Dark Accent 4" w:uiPriority="50"/>
-    <w:lsdException w:name="Grid Table 6 Colorful Accent 4" w:uiPriority="51"/>
-    <w:lsdException w:name="Grid Table 7 Colorful Accent 4" w:uiPriority="52"/>
-    <w:lsdException w:name="Grid Table 1 Light Accent 5" w:uiPriority="46"/>
-    <w:lsdException w:name="Grid Table 2 Accent 5" w:uiPriority="47"/>
-    <w:lsdException w:name="Grid Table 3 Accent 5" w:uiPriority="48"/>
-    <w:lsdException w:name="Grid Table 4 Accent 5" w:uiPriority="49"/>
-    <w:lsdException w:name="Grid Table 5 Dark Accent 5" w:uiPriority="50"/>
-    <w:lsdException w:name="Grid Table 6 Colorful Accent 5" w:uiPriority="51"/>
-    <w:lsdException w:name="Grid Table 7 Colorful Accent 5" w:uiPriority="52"/>
-    <w:lsdException w:name="Grid Table 1 Light Accent 6" w:uiPriority="46"/>
-    <w:lsdException w:name="Grid Table 2 Accent 6" w:uiPriority="47"/>
-    <w:lsdException w:name="Grid Table 3 Accent 6" w:uiPriority="48"/>
-    <w:lsdException w:name="Grid Table 4 Accent 6" w:uiPriority="49"/>
-    <w:lsdException w:name="Grid Table 5 Dark Accent 6" w:uiPriority="50"/>
-    <w:lsdException w:name="Grid Table 6 Colorful Accent 6" w:uiPriority="51"/>
-    <w:lsdException w:name="Grid Table 7 Colorful Accent 6" w:uiPriority="52"/>
-    <w:lsdException w:name="List Table 1 Light" w:uiPriority="46"/>
-    <w:lsdException w:name="List Table 2" w:uiPriority="47"/>
-    <w:lsdException w:name="List Table 3" w:uiPriority="48"/>
-    <w:lsdException w:name="List Table 4" w:uiPriority="49"/>
-    <w:lsdException w:name="List Table 5 Dark" w:uiPriority="50"/>
-    <w:lsdException w:name="List Table 6 Colorful" w:uiPriority="51"/>
-    <w:lsdException w:name="List Table 7 Colorful" w:uiPriority="52"/>
-    <w:lsdException w:name="List Table 1 Light Accent 1" w:uiPriority="46"/>
-    <w:lsdException w:name="List Table 2 Accent 1" w:uiPriority="47"/>
-    <w:lsdException w:name="List Table 3 Accent 1" w:uiPriority="48"/>
-    <w:lsdException w:name="List Table 4 Accent 1" w:uiPriority="49"/>
-    <w:lsdException w:name="List Table 5 Dark Accent 1" w:uiPriority="50"/>
-    <w:lsdException w:name="List Table 6 Colorful Accent 1" w:uiPriority="51"/>
-    <w:lsdException w:name="List Table 7 Colorful Accent 1" w:uiPriority="52"/>
-    <w:lsdException w:name="List Table 1 Light Accent 2" w:uiPriority="46"/>
-    <w:lsdException w:name="List Table 2 Accent 2" w:uiPriority="47"/>
-    <w:lsdException w:name="List Table 3 Accent 2" w:uiPriority="48"/>
-    <w:lsdException w:name="List Table 4 Accent 2" w:uiPriority="49"/>
-    <w:lsdException w:name="List Table 5 Dark Accent 2" w:uiPriority="50"/>
-    <w:lsdException w:name="List Table 6 Colorful Accent 2" w:uiPriority="51"/>
-    <w:lsdException w:name="List Table 7 Colorful Accent 2" w:uiPriority="52"/>
-    <w:lsdException w:name="List Table 1 Light Accent 3" w:uiPriority="46"/>
-    <w:lsdException w:name="List Table 2 Accent 3" w:uiPriority="47"/>
-    <w:lsdException w:name="List Table 3 Accent 3" w:uiPriority="48"/>
-    <w:lsdException w:name="List Table 4 Accent 3" w:uiPriority="49"/>
-    <w:lsdException w:name="List Table 5 Dark Accent 3" w:uiPriority="50"/>
-    <w:lsdException w:name="List Table 6 Colorful Accent 3" w:uiPriority="51"/>
-    <w:lsdException w:name="List Table 7 Colorful Accent 3" w:uiPriority="52"/>
-    <w:lsdException w:name="List Table 1 Light Accent 4" w:uiPriority="46"/>
-    <w:lsdException w:name="List Table 2 Accent 4" w:uiPriority="47"/>
-    <w:lsdException w:name="List Table 3 Accent 4" w:uiPriority="48"/>
-    <w:lsdException w:name="List Table 4 Accent 4" w:uiPriority="49"/>
-    <w:lsdException w:name="List Table 5 Dark Accent 4" w:uiPriority="50"/>
-    <w:lsdException w:name="List Table 6 Colorful Accent 4" w:uiPriority="51"/>
-    <w:lsdException w:name="List Table 7 Colorful Accent 4" w:uiPriority="52"/>
-    <w:lsdException w:name="List Table 1 Light Accent 5" w:uiPriority="46"/>
-    <w:lsdException w:name="List Table 2 Accent 5" w:uiPriority="47"/>
-    <w:lsdException w:name="List Table 3 Accent 5" w:uiPriority="48"/>
-    <w:lsdException w:name="List Table 4 Accent 5" w:uiPriority="49"/>
-    <w:lsdException w:name="List Table 5 Dark Accent 5" w:uiPriority="50"/>
-    <w:lsdException w:name="List Table 6 Colorful Accent 5" w:uiPriority="51"/>
-    <w:lsdException w:name="List Table 7 Colorful Accent 5" w:uiPriority="52"/>
-    <w:lsdException w:name="List Table 1 Light Accent 6" w:uiPriority="46"/>
-    <w:lsdException w:name="List Table 2 Accent 6" w:uiPriority="47"/>
-    <w:lsdException w:name="List Table 3 Accent 6" w:uiPriority="48"/>
-    <w:lsdException w:name="List Table 4 Accent 6" w:uiPriority="49"/>
-    <w:lsdException w:name="List Table 5 Dark Accent 6" w:uiPriority="50"/>
-    <w:lsdException w:name="List Table 6 Colorful Accent 6" w:uiPriority="51"/>
-    <w:lsdException w:name="List Table 7 Colorful Accent 6" w:uiPriority="52"/>
-    <w:lsdException w:name="Mention" w:semiHidden="1" w:unhideWhenUsed="1"/>
-    <w:lsdException w:name="Smart Hyperlink" w:semiHidden="1" w:unhideWhenUsed="1"/>
-    <w:lsdException w:name="Hashtag" w:semiHidden="1" w:unhideWhenUsed="1"/>
-    <w:lsdException w:name="Unresolved Mention" w:semiHidden="1" w:unhideWhenUsed="1"/>
-  </w:latentStyles>
-  <w:style w:type="paragraph" w:default="1" w:styleId="Normal">
-    <w:name w:val="Normal"/>
-    <w:qFormat/>
-  </w:style>
-  <w:style w:type="character" w:default="1" w:styleId="DefaultParagraphFont">
-    <w:name w:val="Default Paragraph Font"/>
-    <w:uiPriority w:val="1"/>
-    <w:semiHidden/>
-    <w:unhideWhenUsed/>
-  </w:style>
-  <w:style w:type="table" w:default="1" w:styleId="TableNormal">
-    <w:name w:val="Normal Table"/>
-    <w:uiPriority w:val="99"/>
-    <w:semiHidden/>
-    <w:unhideWhenUsed/>
-    <w:tblPr>
-      <w:tblInd w:w="0" w:type="dxa"/>
-      <w:tblCellMar>
-        <w:top w:w="0" w:type="dxa"/>
-        <w:left w:w="108" w:type="dxa"/>
-        <w:bottom w:w="0" w:type="dxa"/>
-        <w:right w:w="108" w:type="dxa"/>
-      </w:tblCellMar>
-    </w:tblPr>
-  </w:style>
-  <w:style w:type="numbering" w:default="1" w:styleId="NoList">
-    <w:name w:val="No List"/>
-    <w:uiPriority w:val="99"/>
-    <w:semiHidden/>
-    <w:unhideWhenUsed/>
-  </w:style>
-  <w:style w:type="character" w:styleId="PlaceholderText">
-    <w:name w:val="Placeholder Text"/>
-    <w:basedOn w:val="DefaultParagraphFont"/>
-    <w:uiPriority w:val="99"/>
-    <w:semiHidden/>
-    <w:rsid w:val="00FD5027"/>
-    <w:rPr>
-      <w:color w:val="808080"/>
-    </w:rPr>
-  </w:style>
-</w:styles>
-</file>
-
-<file path=word/glossary/webSettings.xml><?xml version="1.0" encoding="utf-8"?>
-<w:webSettings xmlns:mc="http://schemas.openxmlformats.org/markup-compatibility/2006" xmlns:r="http://schemas.openxmlformats.org/officeDocument/2006/relationships" xmlns:w="http://schemas.openxmlformats.org/wordprocessingml/2006/main" xmlns:w14="http://schemas.microsoft.com/office/word/2010/wordml" xmlns:w15="http://schemas.microsoft.com/office/word/2012/wordml" xmlns:w16cid="http://schemas.microsoft.com/office/word/2016/wordml/cid" xmlns:w16se="http://schemas.microsoft.com/office/word/2015/wordml/symex" mc:Ignorable="w14 w15 w16se w16cid">
-  <w:optimizeForBrowser/>
-  <w:allowPNG/>
-</w:webSettings>
-</file>
-
 <file path=word/theme/theme1.xml><?xml version="1.0" encoding="utf-8"?>
 <a:theme xmlns:a="http://schemas.openxmlformats.org/drawingml/2006/main" name="Office Theme">
   <a:themeElements>
@@ -4661,7 +4130,7 @@
 </file>
 
 <file path=customXml/itemProps1.xml><?xml version="1.0" encoding="utf-8"?>
-<ds:datastoreItem xmlns:ds="http://schemas.openxmlformats.org/officeDocument/2006/customXml" ds:itemID="{2D988627-86AD-46BC-8359-A325CAAE85E9}">
+<ds:datastoreItem xmlns:ds="http://schemas.openxmlformats.org/officeDocument/2006/customXml" ds:itemID="{8CB3D653-C953-4136-A65B-10811A652DF6}">
   <ds:schemaRefs>
     <ds:schemaRef ds:uri="http://schemas.openxmlformats.org/officeDocument/2006/bibliography"/>
   </ds:schemaRefs>

</xml_diff>